<commit_message>
adds more test cases (attempting to borrow a loaned book)
</commit_message>
<xml_diff>
--- a/Test-Cases.docx
+++ b/Test-Cases.docx
@@ -70,7 +70,25 @@
           <w:sz w:val="24"/>
           <w:szCs w:val="24"/>
         </w:rPr>
-        <w:t>orrows book with no restrictions</w:t>
+        <w:t xml:space="preserve">orrows </w:t>
+      </w:r>
+      <w:r>
+        <w:rPr>
+          <w:rFonts w:ascii="Arial" w:hAnsi="Arial"/>
+          <w:b/>
+          <w:sz w:val="24"/>
+          <w:szCs w:val="24"/>
+        </w:rPr>
+        <w:t xml:space="preserve">available </w:t>
+      </w:r>
+      <w:r>
+        <w:rPr>
+          <w:rFonts w:ascii="Arial" w:hAnsi="Arial"/>
+          <w:b/>
+          <w:sz w:val="24"/>
+          <w:szCs w:val="24"/>
+        </w:rPr>
+        <w:t>book with no restrictions</w:t>
       </w:r>
       <w:r>
         <w:rPr>
@@ -425,7 +443,25 @@
           <w:sz w:val="24"/>
           <w:szCs w:val="24"/>
         </w:rPr>
-        <w:t>Borrows book with partial fine restrictions</w:t>
+        <w:t xml:space="preserve">Borrows </w:t>
+      </w:r>
+      <w:r>
+        <w:rPr>
+          <w:rFonts w:ascii="Arial" w:hAnsi="Arial"/>
+          <w:b/>
+          <w:sz w:val="24"/>
+          <w:szCs w:val="24"/>
+        </w:rPr>
+        <w:t xml:space="preserve">available </w:t>
+      </w:r>
+      <w:r>
+        <w:rPr>
+          <w:rFonts w:ascii="Arial" w:hAnsi="Arial"/>
+          <w:b/>
+          <w:sz w:val="24"/>
+          <w:szCs w:val="24"/>
+        </w:rPr>
+        <w:t>book with partial fine restrictions</w:t>
       </w:r>
       <w:r>
         <w:rPr>
@@ -635,28 +671,7 @@
           <w:rFonts w:ascii="Arial" w:hAnsi="Arial"/>
           <w:sz w:val="20"/>
         </w:rPr>
-        <w:t>Some</w:t>
-      </w:r>
-      <w:r>
-        <w:rPr>
-          <w:rFonts w:ascii="Arial" w:hAnsi="Arial"/>
-          <w:sz w:val="20"/>
-        </w:rPr>
-        <w:t xml:space="preserve"> fines </w:t>
-      </w:r>
-      <w:r>
-        <w:rPr>
-          <w:rFonts w:ascii="Arial" w:hAnsi="Arial"/>
-          <w:sz w:val="20"/>
-        </w:rPr>
-        <w:t xml:space="preserve">(less than max fine) </w:t>
-      </w:r>
-      <w:r>
-        <w:rPr>
-          <w:rFonts w:ascii="Arial" w:hAnsi="Arial"/>
-          <w:sz w:val="20"/>
-        </w:rPr>
-        <w:t>are shown in Borrowing Restrictions</w:t>
+        <w:t>Some fines (less than max fine) are shown in Borrowing Restrictions</w:t>
       </w:r>
     </w:p>
     <w:p>
@@ -854,7 +869,25 @@
           <w:sz w:val="24"/>
           <w:szCs w:val="24"/>
         </w:rPr>
-        <w:t>Borrows book with partial loan restrictions</w:t>
+        <w:t xml:space="preserve">Borrows </w:t>
+      </w:r>
+      <w:r>
+        <w:rPr>
+          <w:rFonts w:ascii="Arial" w:hAnsi="Arial"/>
+          <w:b/>
+          <w:sz w:val="24"/>
+          <w:szCs w:val="24"/>
+        </w:rPr>
+        <w:t xml:space="preserve">available </w:t>
+      </w:r>
+      <w:r>
+        <w:rPr>
+          <w:rFonts w:ascii="Arial" w:hAnsi="Arial"/>
+          <w:b/>
+          <w:sz w:val="24"/>
+          <w:szCs w:val="24"/>
+        </w:rPr>
+        <w:t>book with partial loan restrictions</w:t>
       </w:r>
       <w:r>
         <w:rPr>
@@ -1199,14 +1232,7 @@
           <w:rFonts w:ascii="Arial" w:hAnsi="Arial"/>
           <w:sz w:val="20"/>
         </w:rPr>
-        <w:t>Borrower with some</w:t>
-      </w:r>
-      <w:r>
-        <w:rPr>
-          <w:rFonts w:ascii="Arial" w:hAnsi="Arial"/>
-          <w:sz w:val="20"/>
-        </w:rPr>
-        <w:t xml:space="preserve"> loans</w:t>
+        <w:t>Borrower with some loans</w:t>
       </w:r>
       <w:r>
         <w:rPr>
@@ -1220,21 +1246,7 @@
           <w:rFonts w:ascii="Arial" w:hAnsi="Arial"/>
           <w:sz w:val="20"/>
         </w:rPr>
-        <w:t xml:space="preserve">(less than max </w:t>
-      </w:r>
-      <w:r>
-        <w:rPr>
-          <w:rFonts w:ascii="Arial" w:hAnsi="Arial"/>
-          <w:sz w:val="20"/>
-        </w:rPr>
-        <w:t>loans</w:t>
-      </w:r>
-      <w:r>
-        <w:rPr>
-          <w:rFonts w:ascii="Arial" w:hAnsi="Arial"/>
-          <w:sz w:val="20"/>
-        </w:rPr>
-        <w:t xml:space="preserve">) </w:t>
+        <w:t xml:space="preserve">(less than max loans) </w:t>
       </w:r>
       <w:r>
         <w:rPr>
@@ -1337,7 +1349,25 @@
           <w:sz w:val="24"/>
           <w:szCs w:val="24"/>
         </w:rPr>
-        <w:t>Borrows book with fine restrictions</w:t>
+        <w:t xml:space="preserve">Borrows </w:t>
+      </w:r>
+      <w:r>
+        <w:rPr>
+          <w:rFonts w:ascii="Arial" w:hAnsi="Arial"/>
+          <w:b/>
+          <w:sz w:val="24"/>
+          <w:szCs w:val="24"/>
+        </w:rPr>
+        <w:t xml:space="preserve">available </w:t>
+      </w:r>
+      <w:r>
+        <w:rPr>
+          <w:rFonts w:ascii="Arial" w:hAnsi="Arial"/>
+          <w:b/>
+          <w:sz w:val="24"/>
+          <w:szCs w:val="24"/>
+        </w:rPr>
+        <w:t>book with fine restrictions</w:t>
       </w:r>
       <w:r>
         <w:rPr>
@@ -1392,7 +1422,21 @@
           <w:rFonts w:ascii="Arial" w:hAnsi="Arial"/>
           <w:sz w:val="20"/>
         </w:rPr>
-        <w:t xml:space="preserve"> borrows available book</w:t>
+        <w:t xml:space="preserve"> attempts to borrow </w:t>
+      </w:r>
+      <w:r>
+        <w:rPr>
+          <w:rFonts w:ascii="Arial" w:hAnsi="Arial"/>
+          <w:sz w:val="20"/>
+        </w:rPr>
+        <w:t>book</w:t>
+      </w:r>
+      <w:r>
+        <w:rPr>
+          <w:rFonts w:ascii="Arial" w:hAnsi="Arial"/>
+          <w:sz w:val="20"/>
+        </w:rPr>
+        <w:t xml:space="preserve"> (any)</w:t>
       </w:r>
     </w:p>
     <w:p>
@@ -1561,14 +1605,7 @@
           <w:rFonts w:ascii="Arial" w:hAnsi="Arial"/>
           <w:sz w:val="20"/>
         </w:rPr>
-        <w:t>Fines (maximum)</w:t>
-      </w:r>
-      <w:r>
-        <w:rPr>
-          <w:rFonts w:ascii="Arial" w:hAnsi="Arial"/>
-          <w:sz w:val="20"/>
-        </w:rPr>
-        <w:t xml:space="preserve"> are shown in Borrowing Restrictions</w:t>
+        <w:t>Fines (maximum) are shown in Borrowing Restrictions</w:t>
       </w:r>
     </w:p>
     <w:p>
@@ -1706,14 +1743,7 @@
           <w:rFonts w:ascii="Arial" w:hAnsi="Arial"/>
           <w:sz w:val="20"/>
         </w:rPr>
-        <w:t xml:space="preserve">Borrower with </w:t>
-      </w:r>
-      <w:r>
-        <w:rPr>
-          <w:rFonts w:ascii="Arial" w:hAnsi="Arial"/>
-          <w:sz w:val="20"/>
-        </w:rPr>
-        <w:t>maximum fines and no loans</w:t>
+        <w:t>Borrower with maximum fines and no loans</w:t>
       </w:r>
     </w:p>
     <w:p>
@@ -1734,7 +1764,7 @@
           <w:rFonts w:ascii="Arial" w:hAnsi="Arial"/>
           <w:sz w:val="20"/>
         </w:rPr>
-        <w:t>Book that is not part of a Loan</w:t>
+        <w:t>Book not required – book scanner not available with restricted borrower</w:t>
       </w:r>
     </w:p>
     <w:p>
@@ -1801,7 +1831,25 @@
           <w:sz w:val="24"/>
           <w:szCs w:val="24"/>
         </w:rPr>
-        <w:t xml:space="preserve">Borrows book with </w:t>
+        <w:t xml:space="preserve">Borrows </w:t>
+      </w:r>
+      <w:r>
+        <w:rPr>
+          <w:rFonts w:ascii="Arial" w:hAnsi="Arial"/>
+          <w:b/>
+          <w:sz w:val="24"/>
+          <w:szCs w:val="24"/>
+        </w:rPr>
+        <w:t xml:space="preserve">available </w:t>
+      </w:r>
+      <w:r>
+        <w:rPr>
+          <w:rFonts w:ascii="Arial" w:hAnsi="Arial"/>
+          <w:b/>
+          <w:sz w:val="24"/>
+          <w:szCs w:val="24"/>
+        </w:rPr>
+        <w:t xml:space="preserve">book with </w:t>
       </w:r>
       <w:r>
         <w:rPr>
@@ -1888,7 +1936,7 @@
           <w:rFonts w:ascii="Arial" w:hAnsi="Arial"/>
           <w:sz w:val="20"/>
         </w:rPr>
-        <w:t xml:space="preserve"> borrows available book</w:t>
+        <w:t xml:space="preserve"> attempts to borrow book (any)</w:t>
       </w:r>
     </w:p>
     <w:p>
@@ -2238,10 +2286,1336 @@
           <w:rFonts w:ascii="Arial" w:hAnsi="Arial"/>
           <w:sz w:val="20"/>
         </w:rPr>
-        <w:t>Book that is not part of a Loan</w:t>
+        <w:t>Book not required – book scanner not available with restricted borrower</w:t>
+      </w:r>
+    </w:p>
+    <w:p>
+      <w:pPr>
+        <w:pStyle w:val="bp"/>
+        <w:spacing w:before="0" w:after="0"/>
+        <w:rPr>
+          <w:rFonts w:ascii="Arial" w:hAnsi="Arial"/>
+          <w:sz w:val="20"/>
+        </w:rPr>
+      </w:pPr>
+    </w:p>
+    <w:p>
+      <w:pPr>
+        <w:pStyle w:val="bp"/>
+        <w:spacing w:before="0" w:after="0"/>
+        <w:rPr>
+          <w:rFonts w:ascii="Arial" w:hAnsi="Arial"/>
+          <w:b/>
+          <w:sz w:val="24"/>
+          <w:szCs w:val="24"/>
+        </w:rPr>
+      </w:pPr>
+      <w:r>
+        <w:rPr>
+          <w:rFonts w:ascii="Arial" w:hAnsi="Arial"/>
+          <w:b/>
+          <w:sz w:val="24"/>
+          <w:szCs w:val="24"/>
+        </w:rPr>
+        <w:t>6</w:t>
+      </w:r>
+      <w:r>
+        <w:rPr>
+          <w:rFonts w:ascii="Arial" w:hAnsi="Arial"/>
+          <w:b/>
+          <w:sz w:val="24"/>
+          <w:szCs w:val="24"/>
+        </w:rPr>
+        <w:t xml:space="preserve"> </w:t>
+      </w:r>
+      <w:r>
+        <w:rPr>
+          <w:rFonts w:ascii="Arial" w:hAnsi="Arial"/>
+          <w:b/>
+          <w:sz w:val="24"/>
+          <w:szCs w:val="24"/>
+        </w:rPr>
+        <w:t>–</w:t>
+      </w:r>
+      <w:r>
+        <w:rPr>
+          <w:rFonts w:ascii="Arial" w:hAnsi="Arial"/>
+          <w:b/>
+          <w:sz w:val="24"/>
+          <w:szCs w:val="24"/>
+        </w:rPr>
+        <w:t xml:space="preserve"> </w:t>
+      </w:r>
+      <w:r>
+        <w:rPr>
+          <w:rFonts w:ascii="Arial" w:hAnsi="Arial"/>
+          <w:b/>
+          <w:sz w:val="24"/>
+          <w:szCs w:val="24"/>
+        </w:rPr>
+        <w:t xml:space="preserve">Borrows </w:t>
+      </w:r>
+      <w:r>
+        <w:rPr>
+          <w:rFonts w:ascii="Arial" w:hAnsi="Arial"/>
+          <w:b/>
+          <w:sz w:val="24"/>
+          <w:szCs w:val="24"/>
+        </w:rPr>
+        <w:t>loaned</w:t>
+      </w:r>
+      <w:r>
+        <w:rPr>
+          <w:rFonts w:ascii="Arial" w:hAnsi="Arial"/>
+          <w:b/>
+          <w:sz w:val="24"/>
+          <w:szCs w:val="24"/>
+        </w:rPr>
+        <w:t xml:space="preserve"> </w:t>
+      </w:r>
+      <w:r>
+        <w:rPr>
+          <w:rFonts w:ascii="Arial" w:hAnsi="Arial"/>
+          <w:b/>
+          <w:sz w:val="24"/>
+          <w:szCs w:val="24"/>
+        </w:rPr>
+        <w:t xml:space="preserve">book with </w:t>
+      </w:r>
+      <w:r>
+        <w:rPr>
+          <w:rFonts w:ascii="Arial" w:hAnsi="Arial"/>
+          <w:b/>
+          <w:sz w:val="24"/>
+          <w:szCs w:val="24"/>
+        </w:rPr>
+        <w:t>no</w:t>
+      </w:r>
+      <w:r>
+        <w:rPr>
+          <w:rFonts w:ascii="Arial" w:hAnsi="Arial"/>
+          <w:b/>
+          <w:sz w:val="24"/>
+          <w:szCs w:val="24"/>
+        </w:rPr>
+        <w:t xml:space="preserve"> restrictions</w:t>
+      </w:r>
+      <w:r>
+        <w:rPr>
+          <w:rFonts w:ascii="Arial" w:hAnsi="Arial"/>
+          <w:b/>
+          <w:sz w:val="24"/>
+          <w:szCs w:val="24"/>
+        </w:rPr>
+        <w:t xml:space="preserve"> - failure</w:t>
+      </w:r>
+    </w:p>
+    <w:p>
+      <w:pPr>
+        <w:pStyle w:val="bp"/>
+        <w:spacing w:before="0" w:after="0"/>
+        <w:rPr>
+          <w:rFonts w:ascii="Arial" w:hAnsi="Arial"/>
+          <w:sz w:val="20"/>
+        </w:rPr>
+      </w:pPr>
+      <w:r>
+        <w:rPr>
+          <w:rFonts w:ascii="Arial" w:hAnsi="Arial"/>
+          <w:sz w:val="20"/>
+          <w:u w:val="single"/>
+        </w:rPr>
+        <w:t>Description</w:t>
+      </w:r>
+      <w:r>
+        <w:rPr>
+          <w:rFonts w:ascii="Arial" w:hAnsi="Arial"/>
+          <w:sz w:val="20"/>
+        </w:rPr>
+        <w:t xml:space="preserve">: </w:t>
+      </w:r>
+      <w:r>
+        <w:rPr>
+          <w:rFonts w:ascii="Arial" w:hAnsi="Arial"/>
+          <w:sz w:val="20"/>
+        </w:rPr>
+        <w:t>Unr</w:t>
+      </w:r>
+      <w:r>
+        <w:rPr>
+          <w:rFonts w:ascii="Arial" w:hAnsi="Arial"/>
+          <w:sz w:val="20"/>
+        </w:rPr>
+        <w:t>estricted borrower</w:t>
+      </w:r>
+      <w:r>
+        <w:rPr>
+          <w:rFonts w:ascii="Arial" w:hAnsi="Arial"/>
+          <w:sz w:val="20"/>
+        </w:rPr>
+        <w:t xml:space="preserve"> attempts to borrow</w:t>
+      </w:r>
+      <w:r>
+        <w:rPr>
+          <w:rFonts w:ascii="Arial" w:hAnsi="Arial"/>
+          <w:sz w:val="20"/>
+        </w:rPr>
+        <w:t xml:space="preserve"> </w:t>
+      </w:r>
+      <w:r>
+        <w:rPr>
+          <w:rFonts w:ascii="Arial" w:hAnsi="Arial"/>
+          <w:sz w:val="20"/>
+        </w:rPr>
+        <w:t>loaned</w:t>
+      </w:r>
+      <w:r>
+        <w:rPr>
+          <w:rFonts w:ascii="Arial" w:hAnsi="Arial"/>
+          <w:sz w:val="20"/>
+        </w:rPr>
+        <w:t xml:space="preserve"> book</w:t>
+      </w:r>
+    </w:p>
+    <w:p>
+      <w:pPr>
+        <w:pStyle w:val="bp"/>
+        <w:spacing w:before="0" w:after="0"/>
+        <w:rPr>
+          <w:rFonts w:ascii="Arial" w:hAnsi="Arial"/>
+          <w:sz w:val="20"/>
+        </w:rPr>
+      </w:pPr>
+      <w:r>
+        <w:rPr>
+          <w:rFonts w:ascii="Arial" w:hAnsi="Arial"/>
+          <w:sz w:val="20"/>
+          <w:u w:val="single"/>
+        </w:rPr>
+        <w:t>Pre-conditions</w:t>
+      </w:r>
+      <w:r>
+        <w:rPr>
+          <w:rFonts w:ascii="Arial" w:hAnsi="Arial"/>
+          <w:sz w:val="20"/>
+        </w:rPr>
+        <w:t>:</w:t>
+      </w:r>
+    </w:p>
+    <w:p>
+      <w:pPr>
+        <w:pStyle w:val="bp"/>
+        <w:spacing w:before="0" w:after="0"/>
+        <w:rPr>
+          <w:rFonts w:ascii="Arial" w:hAnsi="Arial"/>
+          <w:sz w:val="20"/>
+        </w:rPr>
+      </w:pPr>
+      <w:r>
+        <w:rPr>
+          <w:rFonts w:ascii="Arial" w:hAnsi="Arial"/>
+          <w:sz w:val="20"/>
+          <w:u w:val="single"/>
+        </w:rPr>
+        <w:t>Post-conditions</w:t>
+      </w:r>
+      <w:r>
+        <w:rPr>
+          <w:rFonts w:ascii="Arial" w:hAnsi="Arial"/>
+          <w:sz w:val="20"/>
+        </w:rPr>
+        <w:t xml:space="preserve">: </w:t>
+      </w:r>
+    </w:p>
+    <w:p>
+      <w:pPr>
+        <w:pStyle w:val="bp"/>
+        <w:spacing w:before="0" w:after="0"/>
+        <w:rPr>
+          <w:rFonts w:ascii="Arial" w:hAnsi="Arial"/>
+          <w:color w:val="0000FF"/>
+          <w:sz w:val="20"/>
+        </w:rPr>
+      </w:pPr>
+      <w:r>
+        <w:rPr>
+          <w:rFonts w:ascii="Arial" w:hAnsi="Arial"/>
+          <w:sz w:val="20"/>
+          <w:u w:val="single"/>
+        </w:rPr>
+        <w:t>Data required</w:t>
+      </w:r>
+      <w:r>
+        <w:rPr>
+          <w:rFonts w:ascii="Arial" w:hAnsi="Arial"/>
+          <w:sz w:val="20"/>
+        </w:rPr>
+        <w:t xml:space="preserve">: </w:t>
+      </w:r>
+    </w:p>
+    <w:p>
+      <w:pPr>
+        <w:pStyle w:val="bp"/>
+        <w:numPr>
+          <w:ilvl w:val="0"/>
+          <w:numId w:val="35"/>
+        </w:numPr>
+        <w:spacing w:before="0" w:after="0"/>
+        <w:rPr>
+          <w:rFonts w:ascii="Arial" w:hAnsi="Arial"/>
+          <w:sz w:val="20"/>
+        </w:rPr>
+      </w:pPr>
+      <w:r>
+        <w:rPr>
+          <w:rFonts w:ascii="Arial" w:hAnsi="Arial"/>
+          <w:sz w:val="20"/>
+        </w:rPr>
+        <w:t xml:space="preserve">Borrower with </w:t>
+      </w:r>
+      <w:r>
+        <w:rPr>
+          <w:rFonts w:ascii="Arial" w:hAnsi="Arial"/>
+          <w:sz w:val="20"/>
+        </w:rPr>
+        <w:t>no loans and no fines</w:t>
+      </w:r>
+    </w:p>
+    <w:p>
+      <w:pPr>
+        <w:pStyle w:val="bp"/>
+        <w:numPr>
+          <w:ilvl w:val="0"/>
+          <w:numId w:val="35"/>
+        </w:numPr>
+        <w:spacing w:before="0" w:after="0"/>
+        <w:rPr>
+          <w:rFonts w:ascii="Arial" w:hAnsi="Arial"/>
+          <w:sz w:val="20"/>
+        </w:rPr>
+      </w:pPr>
+      <w:r>
+        <w:rPr>
+          <w:rFonts w:ascii="Arial" w:hAnsi="Arial"/>
+          <w:sz w:val="20"/>
+        </w:rPr>
+        <w:t xml:space="preserve">Book </w:t>
+      </w:r>
+      <w:r>
+        <w:rPr>
+          <w:rFonts w:ascii="Arial" w:hAnsi="Arial"/>
+          <w:sz w:val="20"/>
+        </w:rPr>
+        <w:t xml:space="preserve">that is </w:t>
+      </w:r>
+      <w:r>
+        <w:rPr>
+          <w:rFonts w:ascii="Arial" w:hAnsi="Arial"/>
+          <w:sz w:val="20"/>
+        </w:rPr>
+        <w:t>part of a Loan</w:t>
+      </w:r>
+    </w:p>
+    <w:p>
+      <w:pPr>
+        <w:pStyle w:val="bp"/>
+        <w:spacing w:before="0" w:after="0"/>
+        <w:rPr>
+          <w:rFonts w:ascii="Arial" w:hAnsi="Arial"/>
+          <w:sz w:val="20"/>
+        </w:rPr>
+      </w:pPr>
+    </w:p>
+    <w:p>
+      <w:pPr>
+        <w:pStyle w:val="bp"/>
+        <w:spacing w:before="0" w:after="0"/>
+        <w:rPr>
+          <w:rFonts w:ascii="Arial" w:hAnsi="Arial"/>
+          <w:b/>
+          <w:sz w:val="24"/>
+          <w:szCs w:val="24"/>
+        </w:rPr>
+      </w:pPr>
+      <w:r>
+        <w:rPr>
+          <w:rFonts w:ascii="Arial" w:hAnsi="Arial"/>
+          <w:b/>
+          <w:sz w:val="24"/>
+          <w:szCs w:val="24"/>
+        </w:rPr>
+        <w:t>7</w:t>
+      </w:r>
+      <w:r>
+        <w:rPr>
+          <w:rFonts w:ascii="Arial" w:hAnsi="Arial"/>
+          <w:b/>
+          <w:sz w:val="24"/>
+          <w:szCs w:val="24"/>
+        </w:rPr>
+        <w:t xml:space="preserve"> </w:t>
+      </w:r>
+      <w:r>
+        <w:rPr>
+          <w:rFonts w:ascii="Arial" w:hAnsi="Arial"/>
+          <w:b/>
+          <w:sz w:val="24"/>
+          <w:szCs w:val="24"/>
+        </w:rPr>
+        <w:t>–</w:t>
+      </w:r>
+      <w:r>
+        <w:rPr>
+          <w:rFonts w:ascii="Arial" w:hAnsi="Arial"/>
+          <w:b/>
+          <w:sz w:val="24"/>
+          <w:szCs w:val="24"/>
+        </w:rPr>
+        <w:t xml:space="preserve"> </w:t>
+      </w:r>
+      <w:r>
+        <w:rPr>
+          <w:rFonts w:ascii="Arial" w:hAnsi="Arial"/>
+          <w:b/>
+          <w:sz w:val="24"/>
+          <w:szCs w:val="24"/>
+        </w:rPr>
+        <w:t xml:space="preserve">Borrows </w:t>
+      </w:r>
+      <w:r>
+        <w:rPr>
+          <w:rFonts w:ascii="Arial" w:hAnsi="Arial"/>
+          <w:b/>
+          <w:sz w:val="24"/>
+          <w:szCs w:val="24"/>
+        </w:rPr>
+        <w:t xml:space="preserve">loaned </w:t>
+      </w:r>
+      <w:r>
+        <w:rPr>
+          <w:rFonts w:ascii="Arial" w:hAnsi="Arial"/>
+          <w:b/>
+          <w:sz w:val="24"/>
+          <w:szCs w:val="24"/>
+        </w:rPr>
+        <w:t xml:space="preserve">book with </w:t>
+      </w:r>
+      <w:r>
+        <w:rPr>
+          <w:rFonts w:ascii="Arial" w:hAnsi="Arial"/>
+          <w:b/>
+          <w:sz w:val="24"/>
+          <w:szCs w:val="24"/>
+        </w:rPr>
+        <w:t>partial</w:t>
+      </w:r>
+      <w:r>
+        <w:rPr>
+          <w:rFonts w:ascii="Arial" w:hAnsi="Arial"/>
+          <w:b/>
+          <w:sz w:val="24"/>
+          <w:szCs w:val="24"/>
+        </w:rPr>
+        <w:t xml:space="preserve"> restrictions</w:t>
+      </w:r>
+      <w:r>
+        <w:rPr>
+          <w:rFonts w:ascii="Arial" w:hAnsi="Arial"/>
+          <w:b/>
+          <w:sz w:val="24"/>
+          <w:szCs w:val="24"/>
+        </w:rPr>
+        <w:t xml:space="preserve"> (loans)</w:t>
+      </w:r>
+      <w:r>
+        <w:rPr>
+          <w:rFonts w:ascii="Arial" w:hAnsi="Arial"/>
+          <w:b/>
+          <w:sz w:val="24"/>
+          <w:szCs w:val="24"/>
+        </w:rPr>
+        <w:t xml:space="preserve"> - failure</w:t>
+      </w:r>
+    </w:p>
+    <w:p>
+      <w:pPr>
+        <w:pStyle w:val="bp"/>
+        <w:spacing w:before="0" w:after="0"/>
+        <w:rPr>
+          <w:rFonts w:ascii="Arial" w:hAnsi="Arial"/>
+          <w:sz w:val="20"/>
+        </w:rPr>
+      </w:pPr>
+      <w:r>
+        <w:rPr>
+          <w:rFonts w:ascii="Arial" w:hAnsi="Arial"/>
+          <w:sz w:val="20"/>
+          <w:u w:val="single"/>
+        </w:rPr>
+        <w:t>Description</w:t>
+      </w:r>
+      <w:r>
+        <w:rPr>
+          <w:rFonts w:ascii="Arial" w:hAnsi="Arial"/>
+          <w:sz w:val="20"/>
+        </w:rPr>
+        <w:t xml:space="preserve">: </w:t>
+      </w:r>
+      <w:r>
+        <w:rPr>
+          <w:rFonts w:ascii="Arial" w:hAnsi="Arial"/>
+          <w:sz w:val="20"/>
+        </w:rPr>
+        <w:t>Unr</w:t>
+      </w:r>
+      <w:r>
+        <w:rPr>
+          <w:rFonts w:ascii="Arial" w:hAnsi="Arial"/>
+          <w:sz w:val="20"/>
+        </w:rPr>
+        <w:t>estricted borrower</w:t>
+      </w:r>
+      <w:r>
+        <w:rPr>
+          <w:rFonts w:ascii="Arial" w:hAnsi="Arial"/>
+          <w:sz w:val="20"/>
+        </w:rPr>
+        <w:t xml:space="preserve"> </w:t>
+      </w:r>
+      <w:r>
+        <w:rPr>
+          <w:rFonts w:ascii="Arial" w:hAnsi="Arial"/>
+          <w:sz w:val="20"/>
+        </w:rPr>
+        <w:t xml:space="preserve">with less than the maximum number of loans </w:t>
+      </w:r>
+      <w:r>
+        <w:rPr>
+          <w:rFonts w:ascii="Arial" w:hAnsi="Arial"/>
+          <w:sz w:val="20"/>
+        </w:rPr>
+        <w:t>attempts to borrow</w:t>
+      </w:r>
+      <w:r>
+        <w:rPr>
+          <w:rFonts w:ascii="Arial" w:hAnsi="Arial"/>
+          <w:sz w:val="20"/>
+        </w:rPr>
+        <w:t xml:space="preserve"> </w:t>
+      </w:r>
+      <w:r>
+        <w:rPr>
+          <w:rFonts w:ascii="Arial" w:hAnsi="Arial"/>
+          <w:sz w:val="20"/>
+        </w:rPr>
+        <w:t>loaned</w:t>
+      </w:r>
+      <w:r>
+        <w:rPr>
+          <w:rFonts w:ascii="Arial" w:hAnsi="Arial"/>
+          <w:sz w:val="20"/>
+        </w:rPr>
+        <w:t xml:space="preserve"> book</w:t>
+      </w:r>
+    </w:p>
+    <w:p>
+      <w:pPr>
+        <w:pStyle w:val="bp"/>
+        <w:spacing w:before="0" w:after="0"/>
+        <w:rPr>
+          <w:rFonts w:ascii="Arial" w:hAnsi="Arial"/>
+          <w:sz w:val="20"/>
+        </w:rPr>
+      </w:pPr>
+      <w:r>
+        <w:rPr>
+          <w:rFonts w:ascii="Arial" w:hAnsi="Arial"/>
+          <w:sz w:val="20"/>
+          <w:u w:val="single"/>
+        </w:rPr>
+        <w:t>Pre-conditions</w:t>
+      </w:r>
+      <w:r>
+        <w:rPr>
+          <w:rFonts w:ascii="Arial" w:hAnsi="Arial"/>
+          <w:sz w:val="20"/>
+        </w:rPr>
+        <w:t>:</w:t>
+      </w:r>
+    </w:p>
+    <w:p>
+      <w:pPr>
+        <w:pStyle w:val="bp"/>
+        <w:spacing w:before="0" w:after="0"/>
+        <w:rPr>
+          <w:rFonts w:ascii="Arial" w:hAnsi="Arial"/>
+          <w:sz w:val="20"/>
+        </w:rPr>
+      </w:pPr>
+      <w:r>
+        <w:rPr>
+          <w:rFonts w:ascii="Arial" w:hAnsi="Arial"/>
+          <w:sz w:val="20"/>
+          <w:u w:val="single"/>
+        </w:rPr>
+        <w:t>Post-conditions</w:t>
+      </w:r>
+      <w:r>
+        <w:rPr>
+          <w:rFonts w:ascii="Arial" w:hAnsi="Arial"/>
+          <w:sz w:val="20"/>
+        </w:rPr>
+        <w:t xml:space="preserve">: </w:t>
+      </w:r>
+    </w:p>
+    <w:p>
+      <w:pPr>
+        <w:pStyle w:val="bp"/>
+        <w:spacing w:before="0" w:after="0"/>
+        <w:rPr>
+          <w:rFonts w:ascii="Arial" w:hAnsi="Arial"/>
+          <w:color w:val="0000FF"/>
+          <w:sz w:val="20"/>
+        </w:rPr>
+      </w:pPr>
+      <w:r>
+        <w:rPr>
+          <w:rFonts w:ascii="Arial" w:hAnsi="Arial"/>
+          <w:sz w:val="20"/>
+          <w:u w:val="single"/>
+        </w:rPr>
+        <w:t>Data required</w:t>
+      </w:r>
+      <w:r>
+        <w:rPr>
+          <w:rFonts w:ascii="Arial" w:hAnsi="Arial"/>
+          <w:sz w:val="20"/>
+        </w:rPr>
+        <w:t xml:space="preserve">: </w:t>
+      </w:r>
+    </w:p>
+    <w:p>
+      <w:pPr>
+        <w:pStyle w:val="bp"/>
+        <w:numPr>
+          <w:ilvl w:val="0"/>
+          <w:numId w:val="35"/>
+        </w:numPr>
+        <w:spacing w:before="0" w:after="0"/>
+        <w:rPr>
+          <w:rFonts w:ascii="Arial" w:hAnsi="Arial"/>
+          <w:sz w:val="20"/>
+        </w:rPr>
+      </w:pPr>
+      <w:r>
+        <w:rPr>
+          <w:rFonts w:ascii="Arial" w:hAnsi="Arial"/>
+          <w:sz w:val="20"/>
+        </w:rPr>
+        <w:t xml:space="preserve">Borrower with </w:t>
+      </w:r>
+      <w:r>
+        <w:rPr>
+          <w:rFonts w:ascii="Arial" w:hAnsi="Arial"/>
+          <w:sz w:val="20"/>
+        </w:rPr>
+        <w:t xml:space="preserve">some </w:t>
+      </w:r>
+      <w:r>
+        <w:rPr>
+          <w:rFonts w:ascii="Arial" w:hAnsi="Arial"/>
+          <w:sz w:val="20"/>
+        </w:rPr>
+        <w:t>loans and no fines</w:t>
+      </w:r>
+    </w:p>
+    <w:p>
+      <w:pPr>
+        <w:pStyle w:val="bp"/>
+        <w:numPr>
+          <w:ilvl w:val="0"/>
+          <w:numId w:val="35"/>
+        </w:numPr>
+        <w:spacing w:before="0" w:after="0"/>
+        <w:rPr>
+          <w:rFonts w:ascii="Arial" w:hAnsi="Arial"/>
+          <w:sz w:val="20"/>
+        </w:rPr>
+      </w:pPr>
+      <w:r>
+        <w:rPr>
+          <w:rFonts w:ascii="Arial" w:hAnsi="Arial"/>
+          <w:sz w:val="20"/>
+        </w:rPr>
+        <w:t xml:space="preserve">Book </w:t>
+      </w:r>
+      <w:r>
+        <w:rPr>
+          <w:rFonts w:ascii="Arial" w:hAnsi="Arial"/>
+          <w:sz w:val="20"/>
+        </w:rPr>
+        <w:t xml:space="preserve">that is </w:t>
+      </w:r>
+      <w:r>
+        <w:rPr>
+          <w:rFonts w:ascii="Arial" w:hAnsi="Arial"/>
+          <w:sz w:val="20"/>
+        </w:rPr>
+        <w:t>part of a Loan</w:t>
+      </w:r>
+    </w:p>
+    <w:p>
+      <w:pPr>
+        <w:pStyle w:val="bp"/>
+        <w:spacing w:before="0" w:after="0"/>
+        <w:rPr>
+          <w:rFonts w:ascii="Arial" w:hAnsi="Arial"/>
+          <w:sz w:val="20"/>
+        </w:rPr>
+      </w:pPr>
+    </w:p>
+    <w:p>
+      <w:pPr>
+        <w:pStyle w:val="bp"/>
+        <w:spacing w:before="0" w:after="0"/>
+        <w:rPr>
+          <w:rFonts w:ascii="Arial" w:hAnsi="Arial"/>
+          <w:b/>
+          <w:sz w:val="24"/>
+          <w:szCs w:val="24"/>
+        </w:rPr>
+      </w:pPr>
+      <w:r>
+        <w:rPr>
+          <w:rFonts w:ascii="Arial" w:hAnsi="Arial"/>
+          <w:b/>
+          <w:sz w:val="24"/>
+          <w:szCs w:val="24"/>
+        </w:rPr>
+        <w:t>8</w:t>
+      </w:r>
+      <w:r>
+        <w:rPr>
+          <w:rFonts w:ascii="Arial" w:hAnsi="Arial"/>
+          <w:b/>
+          <w:sz w:val="24"/>
+          <w:szCs w:val="24"/>
+        </w:rPr>
+        <w:t xml:space="preserve"> </w:t>
+      </w:r>
+      <w:r>
+        <w:rPr>
+          <w:rFonts w:ascii="Arial" w:hAnsi="Arial"/>
+          <w:b/>
+          <w:sz w:val="24"/>
+          <w:szCs w:val="24"/>
+        </w:rPr>
+        <w:t>–</w:t>
+      </w:r>
+      <w:r>
+        <w:rPr>
+          <w:rFonts w:ascii="Arial" w:hAnsi="Arial"/>
+          <w:b/>
+          <w:sz w:val="24"/>
+          <w:szCs w:val="24"/>
+        </w:rPr>
+        <w:t xml:space="preserve"> </w:t>
+      </w:r>
+      <w:r>
+        <w:rPr>
+          <w:rFonts w:ascii="Arial" w:hAnsi="Arial"/>
+          <w:b/>
+          <w:sz w:val="24"/>
+          <w:szCs w:val="24"/>
+        </w:rPr>
+        <w:t xml:space="preserve">Borrows </w:t>
+      </w:r>
+      <w:r>
+        <w:rPr>
+          <w:rFonts w:ascii="Arial" w:hAnsi="Arial"/>
+          <w:b/>
+          <w:sz w:val="24"/>
+          <w:szCs w:val="24"/>
+        </w:rPr>
+        <w:t xml:space="preserve">loaned </w:t>
+      </w:r>
+      <w:r>
+        <w:rPr>
+          <w:rFonts w:ascii="Arial" w:hAnsi="Arial"/>
+          <w:b/>
+          <w:sz w:val="24"/>
+          <w:szCs w:val="24"/>
+        </w:rPr>
+        <w:t xml:space="preserve">book with </w:t>
+      </w:r>
+      <w:r>
+        <w:rPr>
+          <w:rFonts w:ascii="Arial" w:hAnsi="Arial"/>
+          <w:b/>
+          <w:sz w:val="24"/>
+          <w:szCs w:val="24"/>
+        </w:rPr>
+        <w:t>partial</w:t>
+      </w:r>
+      <w:r>
+        <w:rPr>
+          <w:rFonts w:ascii="Arial" w:hAnsi="Arial"/>
+          <w:b/>
+          <w:sz w:val="24"/>
+          <w:szCs w:val="24"/>
+        </w:rPr>
+        <w:t xml:space="preserve"> restrictions</w:t>
+      </w:r>
+      <w:r>
+        <w:rPr>
+          <w:rFonts w:ascii="Arial" w:hAnsi="Arial"/>
+          <w:b/>
+          <w:sz w:val="24"/>
+          <w:szCs w:val="24"/>
+        </w:rPr>
+        <w:t xml:space="preserve"> (</w:t>
+      </w:r>
+      <w:r>
+        <w:rPr>
+          <w:rFonts w:ascii="Arial" w:hAnsi="Arial"/>
+          <w:b/>
+          <w:sz w:val="24"/>
+          <w:szCs w:val="24"/>
+        </w:rPr>
+        <w:t>fines</w:t>
+      </w:r>
+      <w:r>
+        <w:rPr>
+          <w:rFonts w:ascii="Arial" w:hAnsi="Arial"/>
+          <w:b/>
+          <w:sz w:val="24"/>
+          <w:szCs w:val="24"/>
+        </w:rPr>
+        <w:t>) - failure</w:t>
+      </w:r>
+    </w:p>
+    <w:p>
+      <w:pPr>
+        <w:pStyle w:val="bp"/>
+        <w:spacing w:before="0" w:after="0"/>
+        <w:rPr>
+          <w:rFonts w:ascii="Arial" w:hAnsi="Arial"/>
+          <w:sz w:val="20"/>
+        </w:rPr>
+      </w:pPr>
+      <w:r>
+        <w:rPr>
+          <w:rFonts w:ascii="Arial" w:hAnsi="Arial"/>
+          <w:sz w:val="20"/>
+          <w:u w:val="single"/>
+        </w:rPr>
+        <w:t>Description</w:t>
+      </w:r>
+      <w:r>
+        <w:rPr>
+          <w:rFonts w:ascii="Arial" w:hAnsi="Arial"/>
+          <w:sz w:val="20"/>
+        </w:rPr>
+        <w:t xml:space="preserve">: </w:t>
+      </w:r>
+      <w:r>
+        <w:rPr>
+          <w:rFonts w:ascii="Arial" w:hAnsi="Arial"/>
+          <w:sz w:val="20"/>
+        </w:rPr>
+        <w:t>Unr</w:t>
+      </w:r>
+      <w:r>
+        <w:rPr>
+          <w:rFonts w:ascii="Arial" w:hAnsi="Arial"/>
+          <w:sz w:val="20"/>
+        </w:rPr>
+        <w:t>estricted borrower</w:t>
+      </w:r>
+      <w:r>
+        <w:rPr>
+          <w:rFonts w:ascii="Arial" w:hAnsi="Arial"/>
+          <w:sz w:val="20"/>
+        </w:rPr>
+        <w:t xml:space="preserve"> with less </w:t>
+      </w:r>
+      <w:r>
+        <w:rPr>
+          <w:rFonts w:ascii="Arial" w:hAnsi="Arial"/>
+          <w:sz w:val="20"/>
+        </w:rPr>
+        <w:t>than the maximum fines</w:t>
+      </w:r>
+      <w:r>
+        <w:rPr>
+          <w:rFonts w:ascii="Arial" w:hAnsi="Arial"/>
+          <w:sz w:val="20"/>
+        </w:rPr>
+        <w:t xml:space="preserve"> attempts to borrow</w:t>
+      </w:r>
+      <w:r>
+        <w:rPr>
+          <w:rFonts w:ascii="Arial" w:hAnsi="Arial"/>
+          <w:sz w:val="20"/>
+        </w:rPr>
+        <w:t xml:space="preserve"> </w:t>
+      </w:r>
+      <w:r>
+        <w:rPr>
+          <w:rFonts w:ascii="Arial" w:hAnsi="Arial"/>
+          <w:sz w:val="20"/>
+        </w:rPr>
+        <w:t>loaned</w:t>
+      </w:r>
+      <w:r>
+        <w:rPr>
+          <w:rFonts w:ascii="Arial" w:hAnsi="Arial"/>
+          <w:sz w:val="20"/>
+        </w:rPr>
+        <w:t xml:space="preserve"> book</w:t>
+      </w:r>
+    </w:p>
+    <w:p>
+      <w:pPr>
+        <w:pStyle w:val="bp"/>
+        <w:spacing w:before="0" w:after="0"/>
+        <w:rPr>
+          <w:rFonts w:ascii="Arial" w:hAnsi="Arial"/>
+          <w:sz w:val="20"/>
+        </w:rPr>
+      </w:pPr>
+      <w:r>
+        <w:rPr>
+          <w:rFonts w:ascii="Arial" w:hAnsi="Arial"/>
+          <w:sz w:val="20"/>
+          <w:u w:val="single"/>
+        </w:rPr>
+        <w:t>Pre-conditions</w:t>
+      </w:r>
+      <w:r>
+        <w:rPr>
+          <w:rFonts w:ascii="Arial" w:hAnsi="Arial"/>
+          <w:sz w:val="20"/>
+        </w:rPr>
+        <w:t>:</w:t>
+      </w:r>
+    </w:p>
+    <w:p>
+      <w:pPr>
+        <w:pStyle w:val="bp"/>
+        <w:spacing w:before="0" w:after="0"/>
+        <w:rPr>
+          <w:rFonts w:ascii="Arial" w:hAnsi="Arial"/>
+          <w:sz w:val="20"/>
+        </w:rPr>
+      </w:pPr>
+      <w:r>
+        <w:rPr>
+          <w:rFonts w:ascii="Arial" w:hAnsi="Arial"/>
+          <w:sz w:val="20"/>
+          <w:u w:val="single"/>
+        </w:rPr>
+        <w:t>Post-conditions</w:t>
+      </w:r>
+      <w:r>
+        <w:rPr>
+          <w:rFonts w:ascii="Arial" w:hAnsi="Arial"/>
+          <w:sz w:val="20"/>
+        </w:rPr>
+        <w:t xml:space="preserve">: </w:t>
+      </w:r>
+    </w:p>
+    <w:p>
+      <w:pPr>
+        <w:pStyle w:val="bp"/>
+        <w:spacing w:before="0" w:after="0"/>
+        <w:rPr>
+          <w:rFonts w:ascii="Arial" w:hAnsi="Arial"/>
+          <w:color w:val="0000FF"/>
+          <w:sz w:val="20"/>
+        </w:rPr>
+      </w:pPr>
+      <w:r>
+        <w:rPr>
+          <w:rFonts w:ascii="Arial" w:hAnsi="Arial"/>
+          <w:sz w:val="20"/>
+          <w:u w:val="single"/>
+        </w:rPr>
+        <w:t>Data required</w:t>
+      </w:r>
+      <w:r>
+        <w:rPr>
+          <w:rFonts w:ascii="Arial" w:hAnsi="Arial"/>
+          <w:sz w:val="20"/>
+        </w:rPr>
+        <w:t xml:space="preserve">: </w:t>
+      </w:r>
+    </w:p>
+    <w:p>
+      <w:pPr>
+        <w:pStyle w:val="bp"/>
+        <w:numPr>
+          <w:ilvl w:val="0"/>
+          <w:numId w:val="35"/>
+        </w:numPr>
+        <w:spacing w:before="0" w:after="0"/>
+        <w:rPr>
+          <w:rFonts w:ascii="Arial" w:hAnsi="Arial"/>
+          <w:sz w:val="20"/>
+        </w:rPr>
+      </w:pPr>
+      <w:r>
+        <w:rPr>
+          <w:rFonts w:ascii="Arial" w:hAnsi="Arial"/>
+          <w:sz w:val="20"/>
+        </w:rPr>
+        <w:t xml:space="preserve">Borrower with </w:t>
+      </w:r>
+      <w:r>
+        <w:rPr>
+          <w:rFonts w:ascii="Arial" w:hAnsi="Arial"/>
+          <w:sz w:val="20"/>
+        </w:rPr>
+        <w:t xml:space="preserve">no </w:t>
+      </w:r>
+      <w:r>
+        <w:rPr>
+          <w:rFonts w:ascii="Arial" w:hAnsi="Arial"/>
+          <w:sz w:val="20"/>
+        </w:rPr>
+        <w:t>loans</w:t>
+      </w:r>
+      <w:r>
+        <w:rPr>
+          <w:rFonts w:ascii="Arial" w:hAnsi="Arial"/>
+          <w:sz w:val="20"/>
+        </w:rPr>
+        <w:t xml:space="preserve"> and some</w:t>
+      </w:r>
+      <w:r>
+        <w:rPr>
+          <w:rFonts w:ascii="Arial" w:hAnsi="Arial"/>
+          <w:sz w:val="20"/>
+        </w:rPr>
+        <w:t xml:space="preserve"> fines</w:t>
+      </w:r>
+    </w:p>
+    <w:p>
+      <w:pPr>
+        <w:pStyle w:val="bp"/>
+        <w:numPr>
+          <w:ilvl w:val="0"/>
+          <w:numId w:val="35"/>
+        </w:numPr>
+        <w:spacing w:before="0" w:after="0"/>
+        <w:rPr>
+          <w:rFonts w:ascii="Arial" w:hAnsi="Arial"/>
+          <w:sz w:val="20"/>
+        </w:rPr>
+      </w:pPr>
+      <w:r>
+        <w:rPr>
+          <w:rFonts w:ascii="Arial" w:hAnsi="Arial"/>
+          <w:sz w:val="20"/>
+        </w:rPr>
+        <w:t>Book that is part of a Loan</w:t>
+      </w:r>
+    </w:p>
+    <w:p>
+      <w:pPr>
+        <w:pStyle w:val="bp"/>
+        <w:spacing w:before="0" w:after="0"/>
+        <w:rPr>
+          <w:rFonts w:ascii="Arial" w:hAnsi="Arial"/>
+          <w:sz w:val="20"/>
+        </w:rPr>
+      </w:pPr>
+    </w:p>
+    <w:p>
+      <w:pPr>
+        <w:pStyle w:val="bp"/>
+        <w:spacing w:before="0" w:after="0"/>
+        <w:rPr>
+          <w:rFonts w:ascii="Arial" w:hAnsi="Arial"/>
+          <w:b/>
+          <w:sz w:val="24"/>
+          <w:szCs w:val="24"/>
+        </w:rPr>
+      </w:pPr>
+      <w:r>
+        <w:rPr>
+          <w:rFonts w:ascii="Arial" w:hAnsi="Arial"/>
+          <w:b/>
+          <w:sz w:val="24"/>
+          <w:szCs w:val="24"/>
+        </w:rPr>
+        <w:t>8</w:t>
+      </w:r>
+      <w:r>
+        <w:rPr>
+          <w:rFonts w:ascii="Arial" w:hAnsi="Arial"/>
+          <w:b/>
+          <w:sz w:val="24"/>
+          <w:szCs w:val="24"/>
+        </w:rPr>
+        <w:t xml:space="preserve"> </w:t>
+      </w:r>
+      <w:r>
+        <w:rPr>
+          <w:rFonts w:ascii="Arial" w:hAnsi="Arial"/>
+          <w:b/>
+          <w:sz w:val="24"/>
+          <w:szCs w:val="24"/>
+        </w:rPr>
+        <w:t>–</w:t>
+      </w:r>
+      <w:r>
+        <w:rPr>
+          <w:rFonts w:ascii="Arial" w:hAnsi="Arial"/>
+          <w:b/>
+          <w:sz w:val="24"/>
+          <w:szCs w:val="24"/>
+        </w:rPr>
+        <w:t xml:space="preserve"> </w:t>
+      </w:r>
+      <w:r>
+        <w:rPr>
+          <w:rFonts w:ascii="Arial" w:hAnsi="Arial"/>
+          <w:b/>
+          <w:sz w:val="24"/>
+          <w:szCs w:val="24"/>
+        </w:rPr>
+        <w:t xml:space="preserve">Borrows </w:t>
+      </w:r>
+      <w:r>
+        <w:rPr>
+          <w:rFonts w:ascii="Arial" w:hAnsi="Arial"/>
+          <w:b/>
+          <w:sz w:val="24"/>
+          <w:szCs w:val="24"/>
+        </w:rPr>
+        <w:t xml:space="preserve">loaned </w:t>
+      </w:r>
+      <w:r>
+        <w:rPr>
+          <w:rFonts w:ascii="Arial" w:hAnsi="Arial"/>
+          <w:b/>
+          <w:sz w:val="24"/>
+          <w:szCs w:val="24"/>
+        </w:rPr>
+        <w:t>book with restrictions</w:t>
+      </w:r>
+      <w:r>
+        <w:rPr>
+          <w:rFonts w:ascii="Arial" w:hAnsi="Arial"/>
+          <w:b/>
+          <w:sz w:val="24"/>
+          <w:szCs w:val="24"/>
+        </w:rPr>
+        <w:t xml:space="preserve"> (fines) - failure</w:t>
+      </w:r>
+    </w:p>
+    <w:p>
+      <w:pPr>
+        <w:pStyle w:val="bp"/>
+        <w:spacing w:before="0" w:after="0"/>
+        <w:rPr>
+          <w:rFonts w:ascii="Arial" w:hAnsi="Arial"/>
+          <w:sz w:val="20"/>
+        </w:rPr>
+      </w:pPr>
+      <w:r>
+        <w:rPr>
+          <w:rFonts w:ascii="Arial" w:hAnsi="Arial"/>
+          <w:sz w:val="20"/>
+        </w:rPr>
+        <w:t>Not applicable: as from test case #4, the book scanner is not available if borrower is restricted, so it wouldn’t be possible to test a loaned book vs. available book.</w:t>
+      </w:r>
+    </w:p>
+    <w:p>
+      <w:pPr>
+        <w:pStyle w:val="bp"/>
+        <w:spacing w:before="0" w:after="0"/>
+        <w:rPr>
+          <w:rFonts w:ascii="Arial" w:hAnsi="Arial"/>
+          <w:sz w:val="20"/>
+        </w:rPr>
+      </w:pPr>
+    </w:p>
+    <w:p>
+      <w:pPr>
+        <w:pStyle w:val="bp"/>
+        <w:spacing w:before="0" w:after="0"/>
+        <w:rPr>
+          <w:rFonts w:ascii="Arial" w:hAnsi="Arial"/>
+          <w:b/>
+          <w:sz w:val="24"/>
+          <w:szCs w:val="24"/>
+        </w:rPr>
+      </w:pPr>
+      <w:r>
+        <w:rPr>
+          <w:rFonts w:ascii="Arial" w:hAnsi="Arial"/>
+          <w:b/>
+          <w:sz w:val="24"/>
+          <w:szCs w:val="24"/>
+        </w:rPr>
+        <w:t>9</w:t>
+      </w:r>
+      <w:r>
+        <w:rPr>
+          <w:rFonts w:ascii="Arial" w:hAnsi="Arial"/>
+          <w:b/>
+          <w:sz w:val="24"/>
+          <w:szCs w:val="24"/>
+        </w:rPr>
+        <w:t xml:space="preserve"> </w:t>
+      </w:r>
+      <w:r>
+        <w:rPr>
+          <w:rFonts w:ascii="Arial" w:hAnsi="Arial"/>
+          <w:b/>
+          <w:sz w:val="24"/>
+          <w:szCs w:val="24"/>
+        </w:rPr>
+        <w:t>–</w:t>
+      </w:r>
+      <w:r>
+        <w:rPr>
+          <w:rFonts w:ascii="Arial" w:hAnsi="Arial"/>
+          <w:b/>
+          <w:sz w:val="24"/>
+          <w:szCs w:val="24"/>
+        </w:rPr>
+        <w:t xml:space="preserve"> </w:t>
+      </w:r>
+      <w:r>
+        <w:rPr>
+          <w:rFonts w:ascii="Arial" w:hAnsi="Arial"/>
+          <w:b/>
+          <w:sz w:val="24"/>
+          <w:szCs w:val="24"/>
+        </w:rPr>
+        <w:t xml:space="preserve">Borrows </w:t>
+      </w:r>
+      <w:r>
+        <w:rPr>
+          <w:rFonts w:ascii="Arial" w:hAnsi="Arial"/>
+          <w:b/>
+          <w:sz w:val="24"/>
+          <w:szCs w:val="24"/>
+        </w:rPr>
+        <w:t xml:space="preserve">loaned </w:t>
+      </w:r>
+      <w:r>
+        <w:rPr>
+          <w:rFonts w:ascii="Arial" w:hAnsi="Arial"/>
+          <w:b/>
+          <w:sz w:val="24"/>
+          <w:szCs w:val="24"/>
+        </w:rPr>
+        <w:t>book with restrictions</w:t>
+      </w:r>
+      <w:r>
+        <w:rPr>
+          <w:rFonts w:ascii="Arial" w:hAnsi="Arial"/>
+          <w:b/>
+          <w:sz w:val="24"/>
+          <w:szCs w:val="24"/>
+        </w:rPr>
+        <w:t xml:space="preserve"> (</w:t>
+      </w:r>
+      <w:r>
+        <w:rPr>
+          <w:rFonts w:ascii="Arial" w:hAnsi="Arial"/>
+          <w:b/>
+          <w:sz w:val="24"/>
+          <w:szCs w:val="24"/>
+        </w:rPr>
+        <w:t>loans</w:t>
+      </w:r>
+      <w:r>
+        <w:rPr>
+          <w:rFonts w:ascii="Arial" w:hAnsi="Arial"/>
+          <w:b/>
+          <w:sz w:val="24"/>
+          <w:szCs w:val="24"/>
+        </w:rPr>
+        <w:t>) - failure</w:t>
+      </w:r>
+    </w:p>
+    <w:p>
+      <w:pPr>
+        <w:pStyle w:val="bp"/>
+        <w:spacing w:before="0" w:after="0"/>
+        <w:rPr>
+          <w:rFonts w:ascii="Arial" w:hAnsi="Arial"/>
+          <w:sz w:val="20"/>
+        </w:rPr>
+      </w:pPr>
+      <w:r>
+        <w:rPr>
+          <w:rFonts w:ascii="Arial" w:hAnsi="Arial"/>
+          <w:sz w:val="20"/>
+        </w:rPr>
+        <w:t>Not applicable: as from test case #</w:t>
+      </w:r>
+      <w:r>
+        <w:rPr>
+          <w:rFonts w:ascii="Arial" w:hAnsi="Arial"/>
+          <w:sz w:val="20"/>
+        </w:rPr>
+        <w:t>5</w:t>
       </w:r>
       <w:bookmarkStart w:id="0" w:name="_GoBack"/>
       <w:bookmarkEnd w:id="0"/>
+      <w:r>
+        <w:rPr>
+          <w:rFonts w:ascii="Arial" w:hAnsi="Arial"/>
+          <w:sz w:val="20"/>
+        </w:rPr>
+        <w:t>, the book scanner is not available if borrower is restricted, so it wouldn’t be possible to test a loaned book vs. available book.</w:t>
+      </w:r>
+    </w:p>
+    <w:p>
+      <w:pPr>
+        <w:pStyle w:val="bp"/>
+        <w:spacing w:before="0" w:after="0"/>
+        <w:rPr>
+          <w:rFonts w:ascii="Arial" w:hAnsi="Arial"/>
+          <w:sz w:val="20"/>
+        </w:rPr>
+      </w:pPr>
+    </w:p>
+    <w:p>
+      <w:pPr>
+        <w:pStyle w:val="bp"/>
+        <w:spacing w:before="0" w:after="0"/>
+        <w:rPr>
+          <w:rFonts w:ascii="Arial" w:hAnsi="Arial"/>
+          <w:sz w:val="20"/>
+        </w:rPr>
+      </w:pPr>
+    </w:p>
+    <w:p>
+      <w:pPr>
+        <w:pStyle w:val="bp"/>
+        <w:spacing w:before="0" w:after="0"/>
+        <w:rPr>
+          <w:rFonts w:ascii="Arial" w:hAnsi="Arial"/>
+          <w:sz w:val="20"/>
+        </w:rPr>
+      </w:pPr>
+    </w:p>
+    <w:p>
+      <w:pPr>
+        <w:pStyle w:val="bp"/>
+        <w:spacing w:before="0" w:after="0"/>
+        <w:rPr>
+          <w:rFonts w:ascii="Arial" w:hAnsi="Arial"/>
+          <w:sz w:val="20"/>
+        </w:rPr>
+      </w:pPr>
     </w:p>
     <w:sectPr>
       <w:headerReference w:type="default" r:id="rId7"/>
@@ -2349,7 +3723,7 @@
         <w:noProof/>
         <w:sz w:val="20"/>
       </w:rPr>
-      <w:t>3</w:t>
+      <w:t>4</w:t>
     </w:r>
     <w:r>
       <w:rPr>
@@ -2386,7 +3760,7 @@
         <w:noProof/>
         <w:sz w:val="20"/>
       </w:rPr>
-      <w:t>3</w:t>
+      <w:t>4</w:t>
     </w:r>
     <w:r>
       <w:rPr>

</xml_diff>

<commit_message>
adds a list of test cases at the top of the doc
</commit_message>
<xml_diff>
--- a/Test-Cases.docx
+++ b/Test-Cases.docx
@@ -9,9 +9,710 @@
         <w:rPr>
           <w:rFonts w:ascii="Arial" w:hAnsi="Arial"/>
           <w:b/>
-          <w:color w:val="0000FF"/>
-          <w:sz w:val="28"/>
-          <w:szCs w:val="28"/>
+          <w:sz w:val="24"/>
+          <w:szCs w:val="24"/>
+        </w:rPr>
+      </w:pPr>
+      <w:r>
+        <w:rPr>
+          <w:rFonts w:ascii="Arial" w:hAnsi="Arial"/>
+          <w:b/>
+          <w:sz w:val="24"/>
+          <w:szCs w:val="24"/>
+        </w:rPr>
+        <w:t>Test Cases</w:t>
+      </w:r>
+    </w:p>
+    <w:p>
+      <w:pPr>
+        <w:pStyle w:val="bp"/>
+        <w:numPr>
+          <w:ilvl w:val="0"/>
+          <w:numId w:val="38"/>
+        </w:numPr>
+        <w:spacing w:before="0" w:after="0"/>
+        <w:rPr>
+          <w:rFonts w:ascii="Arial" w:hAnsi="Arial"/>
+          <w:b/>
+          <w:sz w:val="24"/>
+          <w:szCs w:val="24"/>
+        </w:rPr>
+      </w:pPr>
+      <w:r>
+        <w:rPr>
+          <w:rFonts w:ascii="Arial" w:hAnsi="Arial"/>
+          <w:b/>
+          <w:sz w:val="24"/>
+          <w:szCs w:val="24"/>
+        </w:rPr>
+        <w:t>Borrows available book with no restrictions – success</w:t>
+      </w:r>
+    </w:p>
+    <w:p>
+      <w:pPr>
+        <w:pStyle w:val="bp"/>
+        <w:numPr>
+          <w:ilvl w:val="0"/>
+          <w:numId w:val="38"/>
+        </w:numPr>
+        <w:spacing w:before="0" w:after="0"/>
+        <w:rPr>
+          <w:rFonts w:ascii="Arial" w:hAnsi="Arial"/>
+          <w:b/>
+          <w:sz w:val="24"/>
+          <w:szCs w:val="24"/>
+        </w:rPr>
+      </w:pPr>
+      <w:r>
+        <w:rPr>
+          <w:rFonts w:ascii="Arial" w:hAnsi="Arial"/>
+          <w:b/>
+          <w:sz w:val="24"/>
+          <w:szCs w:val="24"/>
+        </w:rPr>
+        <w:t xml:space="preserve">Borrows </w:t>
+      </w:r>
+      <w:r>
+        <w:rPr>
+          <w:rFonts w:ascii="Arial" w:hAnsi="Arial"/>
+          <w:b/>
+          <w:sz w:val="24"/>
+          <w:szCs w:val="24"/>
+        </w:rPr>
+        <w:t xml:space="preserve">available </w:t>
+      </w:r>
+      <w:r>
+        <w:rPr>
+          <w:rFonts w:ascii="Arial" w:hAnsi="Arial"/>
+          <w:b/>
+          <w:sz w:val="24"/>
+          <w:szCs w:val="24"/>
+        </w:rPr>
+        <w:t>book with partial fine restrictions</w:t>
+      </w:r>
+      <w:r>
+        <w:rPr>
+          <w:rFonts w:ascii="Arial" w:hAnsi="Arial"/>
+          <w:b/>
+          <w:sz w:val="24"/>
+          <w:szCs w:val="24"/>
+        </w:rPr>
+        <w:t xml:space="preserve"> </w:t>
+      </w:r>
+      <w:r>
+        <w:rPr>
+          <w:rFonts w:ascii="Arial" w:hAnsi="Arial"/>
+          <w:b/>
+          <w:sz w:val="24"/>
+          <w:szCs w:val="24"/>
+        </w:rPr>
+        <w:t>–</w:t>
+      </w:r>
+      <w:r>
+        <w:rPr>
+          <w:rFonts w:ascii="Arial" w:hAnsi="Arial"/>
+          <w:b/>
+          <w:sz w:val="24"/>
+          <w:szCs w:val="24"/>
+        </w:rPr>
+        <w:t xml:space="preserve"> success</w:t>
+      </w:r>
+    </w:p>
+    <w:p>
+      <w:pPr>
+        <w:pStyle w:val="bp"/>
+        <w:numPr>
+          <w:ilvl w:val="0"/>
+          <w:numId w:val="38"/>
+        </w:numPr>
+        <w:spacing w:before="0" w:after="0"/>
+        <w:rPr>
+          <w:rFonts w:ascii="Arial" w:hAnsi="Arial"/>
+          <w:b/>
+          <w:sz w:val="24"/>
+          <w:szCs w:val="24"/>
+        </w:rPr>
+      </w:pPr>
+      <w:r>
+        <w:rPr>
+          <w:rFonts w:ascii="Arial" w:hAnsi="Arial"/>
+          <w:b/>
+          <w:sz w:val="24"/>
+          <w:szCs w:val="24"/>
+        </w:rPr>
+        <w:t xml:space="preserve">Borrows </w:t>
+      </w:r>
+      <w:r>
+        <w:rPr>
+          <w:rFonts w:ascii="Arial" w:hAnsi="Arial"/>
+          <w:b/>
+          <w:sz w:val="24"/>
+          <w:szCs w:val="24"/>
+        </w:rPr>
+        <w:t xml:space="preserve">available </w:t>
+      </w:r>
+      <w:r>
+        <w:rPr>
+          <w:rFonts w:ascii="Arial" w:hAnsi="Arial"/>
+          <w:b/>
+          <w:sz w:val="24"/>
+          <w:szCs w:val="24"/>
+        </w:rPr>
+        <w:t>book with partial loan restrictions</w:t>
+      </w:r>
+      <w:r>
+        <w:rPr>
+          <w:rFonts w:ascii="Arial" w:hAnsi="Arial"/>
+          <w:b/>
+          <w:sz w:val="24"/>
+          <w:szCs w:val="24"/>
+        </w:rPr>
+        <w:t xml:space="preserve"> - success</w:t>
+      </w:r>
+    </w:p>
+    <w:p>
+      <w:pPr>
+        <w:pStyle w:val="bp"/>
+        <w:numPr>
+          <w:ilvl w:val="0"/>
+          <w:numId w:val="38"/>
+        </w:numPr>
+        <w:spacing w:before="0" w:after="0"/>
+        <w:rPr>
+          <w:rFonts w:ascii="Arial" w:hAnsi="Arial"/>
+          <w:b/>
+          <w:sz w:val="24"/>
+          <w:szCs w:val="24"/>
+        </w:rPr>
+      </w:pPr>
+      <w:r>
+        <w:rPr>
+          <w:rFonts w:ascii="Arial" w:hAnsi="Arial"/>
+          <w:b/>
+          <w:sz w:val="24"/>
+          <w:szCs w:val="24"/>
+        </w:rPr>
+        <w:t xml:space="preserve">Borrows </w:t>
+      </w:r>
+      <w:r>
+        <w:rPr>
+          <w:rFonts w:ascii="Arial" w:hAnsi="Arial"/>
+          <w:b/>
+          <w:sz w:val="24"/>
+          <w:szCs w:val="24"/>
+        </w:rPr>
+        <w:t xml:space="preserve">available </w:t>
+      </w:r>
+      <w:r>
+        <w:rPr>
+          <w:rFonts w:ascii="Arial" w:hAnsi="Arial"/>
+          <w:b/>
+          <w:sz w:val="24"/>
+          <w:szCs w:val="24"/>
+        </w:rPr>
+        <w:t>book with fine restrictions</w:t>
+      </w:r>
+      <w:r>
+        <w:rPr>
+          <w:rFonts w:ascii="Arial" w:hAnsi="Arial"/>
+          <w:b/>
+          <w:sz w:val="24"/>
+          <w:szCs w:val="24"/>
+        </w:rPr>
+        <w:t xml:space="preserve"> - failure</w:t>
+      </w:r>
+    </w:p>
+    <w:p>
+      <w:pPr>
+        <w:pStyle w:val="bp"/>
+        <w:numPr>
+          <w:ilvl w:val="0"/>
+          <w:numId w:val="38"/>
+        </w:numPr>
+        <w:spacing w:before="0" w:after="0"/>
+        <w:rPr>
+          <w:rFonts w:ascii="Arial" w:hAnsi="Arial"/>
+          <w:b/>
+          <w:sz w:val="24"/>
+          <w:szCs w:val="24"/>
+        </w:rPr>
+      </w:pPr>
+      <w:r>
+        <w:rPr>
+          <w:rFonts w:ascii="Arial" w:hAnsi="Arial"/>
+          <w:b/>
+          <w:sz w:val="24"/>
+          <w:szCs w:val="24"/>
+        </w:rPr>
+        <w:t xml:space="preserve">Borrows </w:t>
+      </w:r>
+      <w:r>
+        <w:rPr>
+          <w:rFonts w:ascii="Arial" w:hAnsi="Arial"/>
+          <w:b/>
+          <w:sz w:val="24"/>
+          <w:szCs w:val="24"/>
+        </w:rPr>
+        <w:t xml:space="preserve">available </w:t>
+      </w:r>
+      <w:r>
+        <w:rPr>
+          <w:rFonts w:ascii="Arial" w:hAnsi="Arial"/>
+          <w:b/>
+          <w:sz w:val="24"/>
+          <w:szCs w:val="24"/>
+        </w:rPr>
+        <w:t xml:space="preserve">book with </w:t>
+      </w:r>
+      <w:r>
+        <w:rPr>
+          <w:rFonts w:ascii="Arial" w:hAnsi="Arial"/>
+          <w:b/>
+          <w:sz w:val="24"/>
+          <w:szCs w:val="24"/>
+        </w:rPr>
+        <w:t>loan</w:t>
+      </w:r>
+      <w:r>
+        <w:rPr>
+          <w:rFonts w:ascii="Arial" w:hAnsi="Arial"/>
+          <w:b/>
+          <w:sz w:val="24"/>
+          <w:szCs w:val="24"/>
+        </w:rPr>
+        <w:t xml:space="preserve"> restrictions</w:t>
+      </w:r>
+      <w:r>
+        <w:rPr>
+          <w:rFonts w:ascii="Arial" w:hAnsi="Arial"/>
+          <w:b/>
+          <w:sz w:val="24"/>
+          <w:szCs w:val="24"/>
+        </w:rPr>
+        <w:t xml:space="preserve"> </w:t>
+      </w:r>
+      <w:r>
+        <w:rPr>
+          <w:rFonts w:ascii="Arial" w:hAnsi="Arial"/>
+          <w:b/>
+          <w:sz w:val="24"/>
+          <w:szCs w:val="24"/>
+        </w:rPr>
+        <w:t>–</w:t>
+      </w:r>
+      <w:r>
+        <w:rPr>
+          <w:rFonts w:ascii="Arial" w:hAnsi="Arial"/>
+          <w:b/>
+          <w:sz w:val="24"/>
+          <w:szCs w:val="24"/>
+        </w:rPr>
+        <w:t xml:space="preserve"> failure</w:t>
+      </w:r>
+    </w:p>
+    <w:p>
+      <w:pPr>
+        <w:pStyle w:val="bp"/>
+        <w:numPr>
+          <w:ilvl w:val="0"/>
+          <w:numId w:val="38"/>
+        </w:numPr>
+        <w:spacing w:before="0" w:after="0"/>
+        <w:rPr>
+          <w:rFonts w:ascii="Arial" w:hAnsi="Arial"/>
+          <w:b/>
+          <w:sz w:val="24"/>
+          <w:szCs w:val="24"/>
+        </w:rPr>
+      </w:pPr>
+      <w:r>
+        <w:rPr>
+          <w:rFonts w:ascii="Arial" w:hAnsi="Arial"/>
+          <w:b/>
+          <w:sz w:val="24"/>
+          <w:szCs w:val="24"/>
+        </w:rPr>
+        <w:t xml:space="preserve">Borrows </w:t>
+      </w:r>
+      <w:r>
+        <w:rPr>
+          <w:rFonts w:ascii="Arial" w:hAnsi="Arial"/>
+          <w:b/>
+          <w:sz w:val="24"/>
+          <w:szCs w:val="24"/>
+        </w:rPr>
+        <w:t xml:space="preserve">loaned </w:t>
+      </w:r>
+      <w:r>
+        <w:rPr>
+          <w:rFonts w:ascii="Arial" w:hAnsi="Arial"/>
+          <w:b/>
+          <w:sz w:val="24"/>
+          <w:szCs w:val="24"/>
+        </w:rPr>
+        <w:t xml:space="preserve">book with </w:t>
+      </w:r>
+      <w:r>
+        <w:rPr>
+          <w:rFonts w:ascii="Arial" w:hAnsi="Arial"/>
+          <w:b/>
+          <w:sz w:val="24"/>
+          <w:szCs w:val="24"/>
+        </w:rPr>
+        <w:t>no</w:t>
+      </w:r>
+      <w:r>
+        <w:rPr>
+          <w:rFonts w:ascii="Arial" w:hAnsi="Arial"/>
+          <w:b/>
+          <w:sz w:val="24"/>
+          <w:szCs w:val="24"/>
+        </w:rPr>
+        <w:t xml:space="preserve"> restrictions</w:t>
+      </w:r>
+      <w:r>
+        <w:rPr>
+          <w:rFonts w:ascii="Arial" w:hAnsi="Arial"/>
+          <w:b/>
+          <w:sz w:val="24"/>
+          <w:szCs w:val="24"/>
+        </w:rPr>
+        <w:t xml:space="preserve"> - failure</w:t>
+      </w:r>
+    </w:p>
+    <w:p>
+      <w:pPr>
+        <w:pStyle w:val="bp"/>
+        <w:numPr>
+          <w:ilvl w:val="0"/>
+          <w:numId w:val="38"/>
+        </w:numPr>
+        <w:spacing w:before="0" w:after="0"/>
+        <w:rPr>
+          <w:rFonts w:ascii="Arial" w:hAnsi="Arial"/>
+          <w:b/>
+          <w:sz w:val="24"/>
+          <w:szCs w:val="24"/>
+        </w:rPr>
+      </w:pPr>
+      <w:r>
+        <w:rPr>
+          <w:rFonts w:ascii="Arial" w:hAnsi="Arial"/>
+          <w:b/>
+          <w:sz w:val="24"/>
+          <w:szCs w:val="24"/>
+        </w:rPr>
+        <w:t xml:space="preserve">Borrows </w:t>
+      </w:r>
+      <w:r>
+        <w:rPr>
+          <w:rFonts w:ascii="Arial" w:hAnsi="Arial"/>
+          <w:b/>
+          <w:sz w:val="24"/>
+          <w:szCs w:val="24"/>
+        </w:rPr>
+        <w:t xml:space="preserve">loaned </w:t>
+      </w:r>
+      <w:r>
+        <w:rPr>
+          <w:rFonts w:ascii="Arial" w:hAnsi="Arial"/>
+          <w:b/>
+          <w:sz w:val="24"/>
+          <w:szCs w:val="24"/>
+        </w:rPr>
+        <w:t xml:space="preserve">book with </w:t>
+      </w:r>
+      <w:r>
+        <w:rPr>
+          <w:rFonts w:ascii="Arial" w:hAnsi="Arial"/>
+          <w:b/>
+          <w:sz w:val="24"/>
+          <w:szCs w:val="24"/>
+        </w:rPr>
+        <w:t>partial</w:t>
+      </w:r>
+      <w:r>
+        <w:rPr>
+          <w:rFonts w:ascii="Arial" w:hAnsi="Arial"/>
+          <w:b/>
+          <w:sz w:val="24"/>
+          <w:szCs w:val="24"/>
+        </w:rPr>
+        <w:t xml:space="preserve"> restrictions</w:t>
+      </w:r>
+      <w:r>
+        <w:rPr>
+          <w:rFonts w:ascii="Arial" w:hAnsi="Arial"/>
+          <w:b/>
+          <w:sz w:val="24"/>
+          <w:szCs w:val="24"/>
+        </w:rPr>
+        <w:t xml:space="preserve"> (loans) </w:t>
+      </w:r>
+      <w:r>
+        <w:rPr>
+          <w:rFonts w:ascii="Arial" w:hAnsi="Arial"/>
+          <w:b/>
+          <w:sz w:val="24"/>
+          <w:szCs w:val="24"/>
+        </w:rPr>
+        <w:t>–</w:t>
+      </w:r>
+      <w:r>
+        <w:rPr>
+          <w:rFonts w:ascii="Arial" w:hAnsi="Arial"/>
+          <w:b/>
+          <w:sz w:val="24"/>
+          <w:szCs w:val="24"/>
+        </w:rPr>
+        <w:t xml:space="preserve"> failure</w:t>
+      </w:r>
+    </w:p>
+    <w:p>
+      <w:pPr>
+        <w:pStyle w:val="bp"/>
+        <w:numPr>
+          <w:ilvl w:val="0"/>
+          <w:numId w:val="38"/>
+        </w:numPr>
+        <w:spacing w:before="0" w:after="0"/>
+        <w:rPr>
+          <w:rFonts w:ascii="Arial" w:hAnsi="Arial"/>
+          <w:b/>
+          <w:sz w:val="24"/>
+          <w:szCs w:val="24"/>
+        </w:rPr>
+      </w:pPr>
+      <w:r>
+        <w:rPr>
+          <w:rFonts w:ascii="Arial" w:hAnsi="Arial"/>
+          <w:b/>
+          <w:sz w:val="24"/>
+          <w:szCs w:val="24"/>
+        </w:rPr>
+        <w:t xml:space="preserve">Borrows </w:t>
+      </w:r>
+      <w:r>
+        <w:rPr>
+          <w:rFonts w:ascii="Arial" w:hAnsi="Arial"/>
+          <w:b/>
+          <w:sz w:val="24"/>
+          <w:szCs w:val="24"/>
+        </w:rPr>
+        <w:t xml:space="preserve">loaned </w:t>
+      </w:r>
+      <w:r>
+        <w:rPr>
+          <w:rFonts w:ascii="Arial" w:hAnsi="Arial"/>
+          <w:b/>
+          <w:sz w:val="24"/>
+          <w:szCs w:val="24"/>
+        </w:rPr>
+        <w:t xml:space="preserve">book with </w:t>
+      </w:r>
+      <w:r>
+        <w:rPr>
+          <w:rFonts w:ascii="Arial" w:hAnsi="Arial"/>
+          <w:b/>
+          <w:sz w:val="24"/>
+          <w:szCs w:val="24"/>
+        </w:rPr>
+        <w:t>partial</w:t>
+      </w:r>
+      <w:r>
+        <w:rPr>
+          <w:rFonts w:ascii="Arial" w:hAnsi="Arial"/>
+          <w:b/>
+          <w:sz w:val="24"/>
+          <w:szCs w:val="24"/>
+        </w:rPr>
+        <w:t xml:space="preserve"> restrictions</w:t>
+      </w:r>
+      <w:r>
+        <w:rPr>
+          <w:rFonts w:ascii="Arial" w:hAnsi="Arial"/>
+          <w:b/>
+          <w:sz w:val="24"/>
+          <w:szCs w:val="24"/>
+        </w:rPr>
+        <w:t xml:space="preserve"> (fines) </w:t>
+      </w:r>
+      <w:r>
+        <w:rPr>
+          <w:rFonts w:ascii="Arial" w:hAnsi="Arial"/>
+          <w:b/>
+          <w:sz w:val="24"/>
+          <w:szCs w:val="24"/>
+        </w:rPr>
+        <w:t>–</w:t>
+      </w:r>
+      <w:r>
+        <w:rPr>
+          <w:rFonts w:ascii="Arial" w:hAnsi="Arial"/>
+          <w:b/>
+          <w:sz w:val="24"/>
+          <w:szCs w:val="24"/>
+        </w:rPr>
+        <w:t xml:space="preserve"> failure</w:t>
+      </w:r>
+    </w:p>
+    <w:p>
+      <w:pPr>
+        <w:pStyle w:val="bp"/>
+        <w:numPr>
+          <w:ilvl w:val="0"/>
+          <w:numId w:val="38"/>
+        </w:numPr>
+        <w:spacing w:before="0" w:after="0"/>
+        <w:rPr>
+          <w:rFonts w:ascii="Arial" w:hAnsi="Arial"/>
+          <w:b/>
+          <w:sz w:val="24"/>
+          <w:szCs w:val="24"/>
+        </w:rPr>
+      </w:pPr>
+      <w:r>
+        <w:rPr>
+          <w:rFonts w:ascii="Arial" w:hAnsi="Arial"/>
+          <w:b/>
+          <w:sz w:val="24"/>
+          <w:szCs w:val="24"/>
+        </w:rPr>
+        <w:t xml:space="preserve">Borrows </w:t>
+      </w:r>
+      <w:r>
+        <w:rPr>
+          <w:rFonts w:ascii="Arial" w:hAnsi="Arial"/>
+          <w:b/>
+          <w:sz w:val="24"/>
+          <w:szCs w:val="24"/>
+        </w:rPr>
+        <w:t xml:space="preserve">loaned </w:t>
+      </w:r>
+      <w:r>
+        <w:rPr>
+          <w:rFonts w:ascii="Arial" w:hAnsi="Arial"/>
+          <w:b/>
+          <w:sz w:val="24"/>
+          <w:szCs w:val="24"/>
+        </w:rPr>
+        <w:t>book with restrictions</w:t>
+      </w:r>
+      <w:r>
+        <w:rPr>
+          <w:rFonts w:ascii="Arial" w:hAnsi="Arial"/>
+          <w:b/>
+          <w:sz w:val="24"/>
+          <w:szCs w:val="24"/>
+        </w:rPr>
+        <w:t xml:space="preserve"> (fines) - failure</w:t>
+      </w:r>
+    </w:p>
+    <w:p>
+      <w:pPr>
+        <w:pStyle w:val="bp"/>
+        <w:numPr>
+          <w:ilvl w:val="0"/>
+          <w:numId w:val="38"/>
+        </w:numPr>
+        <w:spacing w:before="0" w:after="0"/>
+        <w:rPr>
+          <w:rFonts w:ascii="Arial" w:hAnsi="Arial"/>
+          <w:b/>
+          <w:sz w:val="24"/>
+          <w:szCs w:val="24"/>
+        </w:rPr>
+      </w:pPr>
+      <w:r>
+        <w:rPr>
+          <w:rFonts w:ascii="Arial" w:hAnsi="Arial"/>
+          <w:b/>
+          <w:sz w:val="24"/>
+          <w:szCs w:val="24"/>
+        </w:rPr>
+        <w:t xml:space="preserve">Borrows </w:t>
+      </w:r>
+      <w:r>
+        <w:rPr>
+          <w:rFonts w:ascii="Arial" w:hAnsi="Arial"/>
+          <w:b/>
+          <w:sz w:val="24"/>
+          <w:szCs w:val="24"/>
+        </w:rPr>
+        <w:t xml:space="preserve">loaned </w:t>
+      </w:r>
+      <w:r>
+        <w:rPr>
+          <w:rFonts w:ascii="Arial" w:hAnsi="Arial"/>
+          <w:b/>
+          <w:sz w:val="24"/>
+          <w:szCs w:val="24"/>
+        </w:rPr>
+        <w:t>book with restrictions</w:t>
+      </w:r>
+      <w:r>
+        <w:rPr>
+          <w:rFonts w:ascii="Arial" w:hAnsi="Arial"/>
+          <w:b/>
+          <w:sz w:val="24"/>
+          <w:szCs w:val="24"/>
+        </w:rPr>
+        <w:t xml:space="preserve"> (</w:t>
+      </w:r>
+      <w:r>
+        <w:rPr>
+          <w:rFonts w:ascii="Arial" w:hAnsi="Arial"/>
+          <w:b/>
+          <w:sz w:val="24"/>
+          <w:szCs w:val="24"/>
+        </w:rPr>
+        <w:t>loans</w:t>
+      </w:r>
+      <w:bookmarkStart w:id="0" w:name="_GoBack"/>
+      <w:bookmarkEnd w:id="0"/>
+      <w:r>
+        <w:rPr>
+          <w:rFonts w:ascii="Arial" w:hAnsi="Arial"/>
+          <w:b/>
+          <w:sz w:val="24"/>
+          <w:szCs w:val="24"/>
+        </w:rPr>
+        <w:t>) - failure</w:t>
+      </w:r>
+    </w:p>
+    <w:p>
+      <w:pPr>
+        <w:pStyle w:val="bp"/>
+        <w:spacing w:before="0" w:after="0"/>
+        <w:rPr>
+          <w:rFonts w:ascii="Arial" w:hAnsi="Arial"/>
+          <w:b/>
+          <w:sz w:val="24"/>
+          <w:szCs w:val="24"/>
+        </w:rPr>
+      </w:pPr>
+    </w:p>
+    <w:p>
+      <w:pPr>
+        <w:pStyle w:val="bp"/>
+        <w:spacing w:before="0" w:after="0"/>
+        <w:rPr>
+          <w:rFonts w:ascii="Arial" w:hAnsi="Arial"/>
+          <w:b/>
+          <w:sz w:val="24"/>
+          <w:szCs w:val="24"/>
+        </w:rPr>
+      </w:pPr>
+    </w:p>
+    <w:p>
+      <w:pPr>
+        <w:pStyle w:val="bp"/>
+        <w:spacing w:before="0" w:after="0"/>
+        <w:rPr>
+          <w:rFonts w:ascii="Arial" w:hAnsi="Arial"/>
+          <w:b/>
+          <w:sz w:val="24"/>
+          <w:szCs w:val="24"/>
         </w:rPr>
       </w:pPr>
     </w:p>
@@ -671,6 +1372,7 @@
           <w:rFonts w:ascii="Arial" w:hAnsi="Arial"/>
           <w:sz w:val="20"/>
         </w:rPr>
+        <w:lastRenderedPageBreak/>
         <w:t>Some fines (less than max fine) are shown in Borrowing Restrictions</w:t>
       </w:r>
     </w:p>
@@ -1070,7 +1772,6 @@
           <w:rFonts w:ascii="Arial" w:hAnsi="Arial"/>
           <w:sz w:val="20"/>
         </w:rPr>
-        <w:lastRenderedPageBreak/>
         <w:t>Some l</w:t>
       </w:r>
       <w:r>
@@ -1743,6 +2444,7 @@
           <w:rFonts w:ascii="Arial" w:hAnsi="Arial"/>
           <w:sz w:val="20"/>
         </w:rPr>
+        <w:lastRenderedPageBreak/>
         <w:t>Borrower with maximum fines and no loans</w:t>
       </w:r>
     </w:p>
@@ -2210,7 +2912,6 @@
           <w:rFonts w:ascii="Arial" w:hAnsi="Arial"/>
           <w:sz w:val="20"/>
         </w:rPr>
-        <w:lastRenderedPageBreak/>
         <w:t>When borrower next swipes their card, the loan is not shown.</w:t>
       </w:r>
     </w:p>
@@ -2362,16 +3063,7 @@
           <w:sz w:val="24"/>
           <w:szCs w:val="24"/>
         </w:rPr>
-        <w:t>loaned</w:t>
-      </w:r>
-      <w:r>
-        <w:rPr>
-          <w:rFonts w:ascii="Arial" w:hAnsi="Arial"/>
-          <w:b/>
-          <w:sz w:val="24"/>
-          <w:szCs w:val="24"/>
-        </w:rPr>
-        <w:t xml:space="preserve"> </w:t>
+        <w:t xml:space="preserve">loaned </w:t>
       </w:r>
       <w:r>
         <w:rPr>
@@ -2725,16 +3417,7 @@
           <w:sz w:val="24"/>
           <w:szCs w:val="24"/>
         </w:rPr>
-        <w:t xml:space="preserve"> (loans)</w:t>
-      </w:r>
-      <w:r>
-        <w:rPr>
-          <w:rFonts w:ascii="Arial" w:hAnsi="Arial"/>
-          <w:b/>
-          <w:sz w:val="24"/>
-          <w:szCs w:val="24"/>
-        </w:rPr>
-        <w:t xml:space="preserve"> - failure</w:t>
+        <w:t xml:space="preserve"> (loans) - failure</w:t>
       </w:r>
     </w:p>
     <w:p>
@@ -2780,21 +3463,7 @@
           <w:rFonts w:ascii="Arial" w:hAnsi="Arial"/>
           <w:sz w:val="20"/>
         </w:rPr>
-        <w:t xml:space="preserve"> </w:t>
-      </w:r>
-      <w:r>
-        <w:rPr>
-          <w:rFonts w:ascii="Arial" w:hAnsi="Arial"/>
-          <w:sz w:val="20"/>
-        </w:rPr>
-        <w:t xml:space="preserve">with less than the maximum number of loans </w:t>
-      </w:r>
-      <w:r>
-        <w:rPr>
-          <w:rFonts w:ascii="Arial" w:hAnsi="Arial"/>
-          <w:sz w:val="20"/>
-        </w:rPr>
-        <w:t>attempts to borrow</w:t>
+        <w:t xml:space="preserve"> with less than the maximum number of loans attempts to borrow</w:t>
       </w:r>
       <w:r>
         <w:rPr>
@@ -2912,21 +3581,7 @@
           <w:rFonts w:ascii="Arial" w:hAnsi="Arial"/>
           <w:sz w:val="20"/>
         </w:rPr>
-        <w:t xml:space="preserve">Borrower with </w:t>
-      </w:r>
-      <w:r>
-        <w:rPr>
-          <w:rFonts w:ascii="Arial" w:hAnsi="Arial"/>
-          <w:sz w:val="20"/>
-        </w:rPr>
-        <w:t xml:space="preserve">some </w:t>
-      </w:r>
-      <w:r>
-        <w:rPr>
-          <w:rFonts w:ascii="Arial" w:hAnsi="Arial"/>
-          <w:sz w:val="20"/>
-        </w:rPr>
-        <w:t>loans and no fines</w:t>
+        <w:t>Borrower with some loans and no fines</w:t>
       </w:r>
     </w:p>
     <w:p>
@@ -2947,21 +3602,7 @@
           <w:rFonts w:ascii="Arial" w:hAnsi="Arial"/>
           <w:sz w:val="20"/>
         </w:rPr>
-        <w:t xml:space="preserve">Book </w:t>
-      </w:r>
-      <w:r>
-        <w:rPr>
-          <w:rFonts w:ascii="Arial" w:hAnsi="Arial"/>
-          <w:sz w:val="20"/>
-        </w:rPr>
-        <w:t xml:space="preserve">that is </w:t>
-      </w:r>
-      <w:r>
-        <w:rPr>
-          <w:rFonts w:ascii="Arial" w:hAnsi="Arial"/>
-          <w:sz w:val="20"/>
-        </w:rPr>
-        <w:t>part of a Loan</w:t>
+        <w:t>Book that is part of a Loan</w:t>
       </w:r>
     </w:p>
     <w:p>
@@ -3073,25 +3714,7 @@
           <w:sz w:val="24"/>
           <w:szCs w:val="24"/>
         </w:rPr>
-        <w:t xml:space="preserve"> (</w:t>
-      </w:r>
-      <w:r>
-        <w:rPr>
-          <w:rFonts w:ascii="Arial" w:hAnsi="Arial"/>
-          <w:b/>
-          <w:sz w:val="24"/>
-          <w:szCs w:val="24"/>
-        </w:rPr>
-        <w:t>fines</w:t>
-      </w:r>
-      <w:r>
-        <w:rPr>
-          <w:rFonts w:ascii="Arial" w:hAnsi="Arial"/>
-          <w:b/>
-          <w:sz w:val="24"/>
-          <w:szCs w:val="24"/>
-        </w:rPr>
-        <w:t>) - failure</w:t>
+        <w:t xml:space="preserve"> (fines) - failure</w:t>
       </w:r>
     </w:p>
     <w:p>
@@ -3215,6 +3838,7 @@
           <w:sz w:val="20"/>
           <w:u w:val="single"/>
         </w:rPr>
+        <w:lastRenderedPageBreak/>
         <w:t>Post-conditions</w:t>
       </w:r>
       <w:r>
@@ -3349,7 +3973,7 @@
           <w:sz w:val="24"/>
           <w:szCs w:val="24"/>
         </w:rPr>
-        <w:t>8</w:t>
+        <w:t>9</w:t>
       </w:r>
       <w:r>
         <w:rPr>
@@ -3460,7 +4084,7 @@
           <w:sz w:val="24"/>
           <w:szCs w:val="24"/>
         </w:rPr>
-        <w:t>9</w:t>
+        <w:t>10</w:t>
       </w:r>
       <w:r>
         <w:rPr>
@@ -3523,25 +4147,7 @@
           <w:sz w:val="24"/>
           <w:szCs w:val="24"/>
         </w:rPr>
-        <w:t xml:space="preserve"> (</w:t>
-      </w:r>
-      <w:r>
-        <w:rPr>
-          <w:rFonts w:ascii="Arial" w:hAnsi="Arial"/>
-          <w:b/>
-          <w:sz w:val="24"/>
-          <w:szCs w:val="24"/>
-        </w:rPr>
-        <w:t>loans</w:t>
-      </w:r>
-      <w:r>
-        <w:rPr>
-          <w:rFonts w:ascii="Arial" w:hAnsi="Arial"/>
-          <w:b/>
-          <w:sz w:val="24"/>
-          <w:szCs w:val="24"/>
-        </w:rPr>
-        <w:t>) - failure</w:t>
+        <w:t xml:space="preserve"> (loans) - failure</w:t>
       </w:r>
     </w:p>
     <w:p>
@@ -3567,8 +4173,6 @@
         </w:rPr>
         <w:t>5</w:t>
       </w:r>
-      <w:bookmarkStart w:id="0" w:name="_GoBack"/>
-      <w:bookmarkEnd w:id="0"/>
       <w:r>
         <w:rPr>
           <w:rFonts w:ascii="Arial" w:hAnsi="Arial"/>
@@ -7447,6 +8051,92 @@
     </w:lvl>
   </w:abstractNum>
   <w:abstractNum w:abstractNumId="32" w15:restartNumberingAfterBreak="0">
+    <w:nsid w:val="76D81605"/>
+    <w:multiLevelType w:val="hybridMultilevel"/>
+    <w:tmpl w:val="C6868CCA"/>
+    <w:lvl w:ilvl="0" w:tplc="0C09000F">
+      <w:start w:val="1"/>
+      <w:numFmt w:val="decimal"/>
+      <w:lvlText w:val="%1."/>
+      <w:lvlJc w:val="left"/>
+      <w:pPr>
+        <w:ind w:left="720" w:hanging="360"/>
+      </w:pPr>
+    </w:lvl>
+    <w:lvl w:ilvl="1" w:tplc="0C090019" w:tentative="1">
+      <w:start w:val="1"/>
+      <w:numFmt w:val="lowerLetter"/>
+      <w:lvlText w:val="%2."/>
+      <w:lvlJc w:val="left"/>
+      <w:pPr>
+        <w:ind w:left="1440" w:hanging="360"/>
+      </w:pPr>
+    </w:lvl>
+    <w:lvl w:ilvl="2" w:tplc="0C09001B" w:tentative="1">
+      <w:start w:val="1"/>
+      <w:numFmt w:val="lowerRoman"/>
+      <w:lvlText w:val="%3."/>
+      <w:lvlJc w:val="right"/>
+      <w:pPr>
+        <w:ind w:left="2160" w:hanging="180"/>
+      </w:pPr>
+    </w:lvl>
+    <w:lvl w:ilvl="3" w:tplc="0C09000F" w:tentative="1">
+      <w:start w:val="1"/>
+      <w:numFmt w:val="decimal"/>
+      <w:lvlText w:val="%4."/>
+      <w:lvlJc w:val="left"/>
+      <w:pPr>
+        <w:ind w:left="2880" w:hanging="360"/>
+      </w:pPr>
+    </w:lvl>
+    <w:lvl w:ilvl="4" w:tplc="0C090019" w:tentative="1">
+      <w:start w:val="1"/>
+      <w:numFmt w:val="lowerLetter"/>
+      <w:lvlText w:val="%5."/>
+      <w:lvlJc w:val="left"/>
+      <w:pPr>
+        <w:ind w:left="3600" w:hanging="360"/>
+      </w:pPr>
+    </w:lvl>
+    <w:lvl w:ilvl="5" w:tplc="0C09001B" w:tentative="1">
+      <w:start w:val="1"/>
+      <w:numFmt w:val="lowerRoman"/>
+      <w:lvlText w:val="%6."/>
+      <w:lvlJc w:val="right"/>
+      <w:pPr>
+        <w:ind w:left="4320" w:hanging="180"/>
+      </w:pPr>
+    </w:lvl>
+    <w:lvl w:ilvl="6" w:tplc="0C09000F" w:tentative="1">
+      <w:start w:val="1"/>
+      <w:numFmt w:val="decimal"/>
+      <w:lvlText w:val="%7."/>
+      <w:lvlJc w:val="left"/>
+      <w:pPr>
+        <w:ind w:left="5040" w:hanging="360"/>
+      </w:pPr>
+    </w:lvl>
+    <w:lvl w:ilvl="7" w:tplc="0C090019" w:tentative="1">
+      <w:start w:val="1"/>
+      <w:numFmt w:val="lowerLetter"/>
+      <w:lvlText w:val="%8."/>
+      <w:lvlJc w:val="left"/>
+      <w:pPr>
+        <w:ind w:left="5760" w:hanging="360"/>
+      </w:pPr>
+    </w:lvl>
+    <w:lvl w:ilvl="8" w:tplc="0C09001B" w:tentative="1">
+      <w:start w:val="1"/>
+      <w:numFmt w:val="lowerRoman"/>
+      <w:lvlText w:val="%9."/>
+      <w:lvlJc w:val="right"/>
+      <w:pPr>
+        <w:ind w:left="6480" w:hanging="180"/>
+      </w:pPr>
+    </w:lvl>
+  </w:abstractNum>
+  <w:abstractNum w:abstractNumId="33" w15:restartNumberingAfterBreak="0">
     <w:nsid w:val="771D5D70"/>
     <w:multiLevelType w:val="hybridMultilevel"/>
     <w:tmpl w:val="D8CCBFA4"/>
@@ -7586,7 +8276,7 @@
       </w:rPr>
     </w:lvl>
   </w:abstractNum>
-  <w:abstractNum w:abstractNumId="33" w15:restartNumberingAfterBreak="0">
+  <w:abstractNum w:abstractNumId="34" w15:restartNumberingAfterBreak="0">
     <w:nsid w:val="7C506C8E"/>
     <w:multiLevelType w:val="hybridMultilevel"/>
     <w:tmpl w:val="BBFEA306"/>
@@ -7699,7 +8389,7 @@
       </w:rPr>
     </w:lvl>
   </w:abstractNum>
-  <w:abstractNum w:abstractNumId="34" w15:restartNumberingAfterBreak="0">
+  <w:abstractNum w:abstractNumId="35" w15:restartNumberingAfterBreak="0">
     <w:nsid w:val="7FF22ED4"/>
     <w:multiLevelType w:val="hybridMultilevel"/>
     <w:tmpl w:val="603E9AE0"/>
@@ -7873,7 +8563,7 @@
     <w:abstractNumId w:val="6"/>
   </w:num>
   <w:num w:numId="12">
-    <w:abstractNumId w:val="34"/>
+    <w:abstractNumId w:val="35"/>
   </w:num>
   <w:num w:numId="13">
     <w:abstractNumId w:val="9"/>
@@ -7946,7 +8636,7 @@
     <w:abstractNumId w:val="24"/>
   </w:num>
   <w:num w:numId="27">
-    <w:abstractNumId w:val="32"/>
+    <w:abstractNumId w:val="33"/>
   </w:num>
   <w:num w:numId="28">
     <w:abstractNumId w:val="19"/>
@@ -7970,13 +8660,16 @@
     <w:abstractNumId w:val="5"/>
   </w:num>
   <w:num w:numId="35">
-    <w:abstractNumId w:val="33"/>
+    <w:abstractNumId w:val="34"/>
   </w:num>
   <w:num w:numId="36">
     <w:abstractNumId w:val="21"/>
   </w:num>
   <w:num w:numId="37">
     <w:abstractNumId w:val="4"/>
+  </w:num>
+  <w:num w:numId="38">
+    <w:abstractNumId w:val="32"/>
   </w:num>
 </w:numbering>
 </file>

</xml_diff>